<commit_message>
submit a term paper
</commit_message>
<xml_diff>
--- a/作业/ДЗ1 Люй Чжэ ИУ5И - 23М.docx
+++ b/作业/ДЗ1 Люй Чжэ ИУ5И - 23М.docx
@@ -1342,25 +1342,6 @@
     </w:p>
     <w:p>
       <w:pPr>
-        <w:pBdr>
-          <w:top w:val="none" w:color="auto" w:sz="0" w:space="0"/>
-          <w:left w:val="none" w:color="auto" w:sz="0" w:space="0"/>
-          <w:bottom w:val="none" w:color="auto" w:sz="0" w:space="0"/>
-          <w:right w:val="none" w:color="auto" w:sz="0" w:space="0"/>
-          <w:between w:val="none" w:color="auto" w:sz="0" w:space="0"/>
-        </w:pBdr>
-        <w:rPr>
-          <w:color w:val="000000" w:themeColor="text1"/>
-          <w14:textFill>
-            <w14:solidFill>
-              <w14:schemeClr w14:val="tx1"/>
-            </w14:solidFill>
-          </w14:textFill>
-        </w:rPr>
-      </w:pPr>
-    </w:p>
-    <w:p>
-      <w:pPr>
         <w:pStyle w:val="3"/>
         <w:numPr>
           <w:ilvl w:val="0"/>
@@ -1759,7 +1740,17 @@
           <w:sz w:val="28"/>
           <w:lang w:val="ru-RU"/>
         </w:rPr>
-        <w:t>2.результаты выполнения программ, вычисление значений для описанных в статьях метрик качества, выводы обучающегося о воспроизводимости экспериментов авторов статей и соответствии практических экспериментов теоретическим материалам статей;</w:t>
+        <w:t>2.результаты выполнения программ, вычисление значений для описанных в статьях метрик качества, выводы обучающегося о воспроизводимости экспериментов авторов статей и соответствии практических экспериментов теоретическим м</w:t>
+      </w:r>
+      <w:bookmarkStart w:id="1" w:name="_GoBack"/>
+      <w:bookmarkEnd w:id="1"/>
+      <w:r>
+        <w:rPr>
+          <w:rFonts w:hint="default" w:ascii="Times New Roman" w:hAnsi="Times New Roman" w:cs="Times New Roman"/>
+          <w:sz w:val="28"/>
+          <w:lang w:val="ru-RU"/>
+        </w:rPr>
+        <w:t>атериалам статей;</w:t>
       </w:r>
     </w:p>
     <w:p>
@@ -3152,15 +3143,7 @@
           <w:sz w:val="28"/>
           <w:lang w:val="ru-RU" w:eastAsia="zh-CN"/>
         </w:rPr>
-        <w:t>DeepAR</w:t>
-      </w:r>
-      <w:r>
-        <w:rPr>
-          <w:rFonts w:hint="default" w:ascii="Times New Roman" w:hAnsi="Times New Roman" w:cs="Times New Roman"/>
-          <w:sz w:val="28"/>
-          <w:lang w:val="ru-RU" w:eastAsia="zh-CN"/>
-        </w:rPr>
-        <w:t xml:space="preserve"> подходит для прогнозирования финансовых рынков, прогнозирования спроса, управления запасами и других областей, особенно там, где важны прогнозные интервалы и оценка неопределенности.</w:t>
+        <w:t>DeepAR подходит для прогнозирования финансовых рынков, прогнозирования спроса, управления запасами и других областей, особенно там, где важны прогнозные интервалы и оценка неопределенности.</w:t>
       </w:r>
     </w:p>
     <w:p>
@@ -3195,15 +3178,7 @@
           <w:sz w:val="28"/>
           <w:lang w:val="ru-RU" w:eastAsia="zh-CN"/>
         </w:rPr>
-        <w:t>CNN</w:t>
-      </w:r>
-      <w:r>
-        <w:rPr>
-          <w:rFonts w:hint="default" w:ascii="Times New Roman" w:hAnsi="Times New Roman" w:cs="Times New Roman"/>
-          <w:sz w:val="28"/>
-          <w:lang w:val="ru-RU" w:eastAsia="zh-CN"/>
-        </w:rPr>
-        <w:t xml:space="preserve"> может быть более подходящим для структурированных временных рядов с выраженными циклическими и трендовыми характеристиками, например, для анализа температурных данных или рыночных тенденций.</w:t>
+        <w:t>CNN может быть более подходящим для структурированных временных рядов с выраженными циклическими и трендовыми характеристиками, например, для анализа температурных данных или рыночных тенденций.</w:t>
       </w:r>
     </w:p>
     <w:p>
@@ -3422,18 +3397,7 @@
           <w:sz w:val="28"/>
           <w:lang w:val="en-US" w:eastAsia="zh-CN"/>
         </w:rPr>
-        <w:t>[4]</w:t>
-      </w:r>
-      <w:bookmarkStart w:id="1" w:name="_GoBack"/>
-      <w:bookmarkEnd w:id="1"/>
-      <w:r>
-        <w:rPr>
-          <w:rFonts w:hint="eastAsia" w:ascii="Times New Roman" w:hAnsi="Times New Roman" w:cs="Times New Roman"/>
-          <w:color w:val="24292F"/>
-          <w:sz w:val="28"/>
-          <w:lang w:val="en-US" w:eastAsia="zh-CN"/>
-        </w:rPr>
-        <w:t>https://github.com/pytorch/vision/blob/6db1569c89094cf23f3bc41f79275c45e9fcb3f3/torchvision/models/resnet.py#L124</w:t>
+        <w:t>[4]https://github.com/pytorch/vision/blob/6db1569c89094cf23f3bc41f79275c45e9fcb3f3/torchvision/models/resnet.py#L124</w:t>
       </w:r>
     </w:p>
     <w:p>

</xml_diff>